<commit_message>
updated to add links to questions page
</commit_message>
<xml_diff>
--- a/ICE-1/ice1-questions.docx
+++ b/ICE-1/ice1-questions.docx
@@ -2,6 +2,58 @@
 <file path=word/document.xml><?xml version="1.0" encoding="utf-8"?>
 <w:document xmlns:ve="http://schemas.openxmlformats.org/markup-compatibility/2006" xmlns:o="urn:schemas-microsoft-com:office:office" xmlns:r="http://schemas.openxmlformats.org/officeDocument/2006/relationships" xmlns:v="urn:schemas-microsoft-com:vml" xmlns:wp="http://schemas.openxmlformats.org/drawingml/2006/wordprocessingDrawing" xmlns:w10="urn:schemas-microsoft-com:office:word" xmlns:w="http://schemas.openxmlformats.org/wordprocessingml/2006/main">
   <w:body>
+    <w:p>
+      <w:pPr/>
+      <w:r>
+        <w:rPr>
+          <w:rFonts w:ascii="Helvetica" w:hAnsi="Helvetica" w:cs="Helvetica"/>
+          <w:sz w:val="36"/>
+          <w:sz-cs w:val="36"/>
+          <w:spacing w:val="0"/>
+          <w:color w:val="000000"/>
+        </w:rPr>
+        <w:t xml:space="preserve">GitHub Repo: https://github.com/jeremyglebe/Coursework-5290-Natural-Language-Processing</w:t>
+      </w:r>
+    </w:p>
+    <w:p>
+      <w:pPr/>
+      <w:r>
+        <w:rPr>
+          <w:rFonts w:ascii="Helvetica" w:hAnsi="Helvetica" w:cs="Helvetica"/>
+          <w:sz w:val="36"/>
+          <w:sz-cs w:val="36"/>
+          <w:spacing w:val="0"/>
+          <w:color w:val="000000"/>
+        </w:rPr>
+        <w:t xml:space="preserve">Wiki Page: https://github.com/jeremyglebe/Coursework-5290-Natural-Language-Processing/wiki/ICE-1</w:t>
+      </w:r>
+    </w:p>
+    <w:p>
+      <w:pPr/>
+      <w:r>
+        <w:rPr>
+          <w:rFonts w:ascii="Helvetica" w:hAnsi="Helvetica" w:cs="Helvetica"/>
+          <w:sz w:val="36"/>
+          <w:sz-cs w:val="36"/>
+          <w:spacing w:val="0"/>
+          <w:color w:val="000000"/>
+        </w:rPr>
+        <w:t xml:space="preserve">Code File: https://github.com/jeremyglebe/Coursework-5290-Natural-Language-Processing/blob/main/ICE-1/ice1-code.py</w:t>
+      </w:r>
+    </w:p>
+    <w:p>
+      <w:pPr/>
+      <w:r>
+        <w:rPr>
+          <w:rFonts w:ascii="Helvetica" w:hAnsi="Helvetica" w:cs="Helvetica"/>
+          <w:sz w:val="36"/>
+          <w:sz-cs w:val="36"/>
+          <w:spacing w:val="0"/>
+          <w:color w:val="000000"/>
+        </w:rPr>
+        <w:t xml:space="preserve"/>
+      </w:r>
+    </w:p>
     <w:p>
       <w:pPr/>
       <w:r>

</xml_diff>